<commit_message>
revised some earlier notes
</commit_message>
<xml_diff>
--- a/1. IPython Background.docx
+++ b/1. IPython Background.docx
@@ -1,6 +1,6 @@
 
 <file path=word/document.xml><?xml version="1.0" encoding="utf-8"?>
-<w:document xmlns:wpc="http://schemas.microsoft.com/office/word/2010/wordprocessingCanvas" xmlns:mc="http://schemas.openxmlformats.org/markup-compatibility/2006" xmlns:o="urn:schemas-microsoft-com:office:office" xmlns:r="http://schemas.openxmlformats.org/officeDocument/2006/relationships" xmlns:m="http://schemas.openxmlformats.org/officeDocument/2006/math" xmlns:v="urn:schemas-microsoft-com:vml" xmlns:wp14="http://schemas.microsoft.com/office/word/2010/wordprocessingDrawing" xmlns:wp="http://schemas.openxmlformats.org/drawingml/2006/wordprocessingDrawing" xmlns:w10="urn:schemas-microsoft-com:office:word" xmlns:w="http://schemas.openxmlformats.org/wordprocessingml/2006/main" xmlns:w14="http://schemas.microsoft.com/office/word/2010/wordml" xmlns:w15="http://schemas.microsoft.com/office/word/2012/wordml" xmlns:wpg="http://schemas.microsoft.com/office/word/2010/wordprocessingGroup" xmlns:wpi="http://schemas.microsoft.com/office/word/2010/wordprocessingInk" xmlns:wne="http://schemas.microsoft.com/office/word/2006/wordml" xmlns:wps="http://schemas.microsoft.com/office/word/2010/wordprocessingShape" mc:Ignorable="w14 w15 wp14">
+<w:document xmlns:wpc="http://schemas.microsoft.com/office/word/2010/wordprocessingCanvas" xmlns:cx="http://schemas.microsoft.com/office/drawing/2014/chartex" xmlns:mc="http://schemas.openxmlformats.org/markup-compatibility/2006" xmlns:o="urn:schemas-microsoft-com:office:office" xmlns:r="http://schemas.openxmlformats.org/officeDocument/2006/relationships" xmlns:m="http://schemas.openxmlformats.org/officeDocument/2006/math" xmlns:v="urn:schemas-microsoft-com:vml" xmlns:wp14="http://schemas.microsoft.com/office/word/2010/wordprocessingDrawing" xmlns:wp="http://schemas.openxmlformats.org/drawingml/2006/wordprocessingDrawing" xmlns:w10="urn:schemas-microsoft-com:office:word" xmlns:w="http://schemas.openxmlformats.org/wordprocessingml/2006/main" xmlns:w14="http://schemas.microsoft.com/office/word/2010/wordml" xmlns:w15="http://schemas.microsoft.com/office/word/2012/wordml" xmlns:w16se="http://schemas.microsoft.com/office/word/2015/wordml/symex" xmlns:wpg="http://schemas.microsoft.com/office/word/2010/wordprocessingGroup" xmlns:wpi="http://schemas.microsoft.com/office/word/2010/wordprocessingInk" xmlns:wne="http://schemas.microsoft.com/office/word/2006/wordml" xmlns:wps="http://schemas.microsoft.com/office/word/2010/wordprocessingShape" mc:Ignorable="w14 w15 w16se wp14">
   <w:body>
     <w:p>
       <w:pPr>
@@ -96,35 +96,7 @@
         <w:rPr>
           <w:lang w:val="en-US" w:eastAsia="en-US"/>
         </w:rPr>
-        <w:t xml:space="preserve"> capability is mostly ported from </w:t>
-      </w:r>
-      <w:proofErr w:type="spellStart"/>
-      <w:r>
-        <w:rPr>
-          <w:lang w:val="en-US" w:eastAsia="en-US"/>
-        </w:rPr>
-        <w:t>Matlab</w:t>
-      </w:r>
-      <w:proofErr w:type="spellEnd"/>
-      <w:r>
-        <w:rPr>
-          <w:lang w:val="en-US" w:eastAsia="en-US"/>
-        </w:rPr>
-        <w:t xml:space="preserve"> and R. In terms of equivalence, most </w:t>
-      </w:r>
-      <w:proofErr w:type="spellStart"/>
-      <w:r>
-        <w:rPr>
-          <w:lang w:val="en-US" w:eastAsia="en-US"/>
-        </w:rPr>
-        <w:t>Matlab</w:t>
-      </w:r>
-      <w:proofErr w:type="spellEnd"/>
-      <w:r>
-        <w:rPr>
-          <w:lang w:val="en-US" w:eastAsia="en-US"/>
-        </w:rPr>
-        <w:t xml:space="preserve"> toolboxes have its python bothers (exclude Simulink). In terms of data limitation, it is equivalent to the most expensive version of Stata MP, that the amount of data is only limited by the size of computer memory.</w:t>
+        <w:t xml:space="preserve"> capability is mostly ported from Matlab and R. In terms of equivalence, most Matlab toolboxes have its python bothers (exclude Simulink). In terms of data limitation, it is equivalent to the most expensive version of Stata MP, that the amount of data is only limited by the size of computer memory.</w:t>
       </w:r>
     </w:p>
     <w:p>
@@ -208,35 +180,7 @@
         <w:rPr>
           <w:lang w:val="en-US" w:eastAsia="en-US"/>
         </w:rPr>
-        <w:t xml:space="preserve">For statistical analysis, the programming should be done via the </w:t>
-      </w:r>
-      <w:proofErr w:type="spellStart"/>
-      <w:r>
-        <w:rPr>
-          <w:lang w:val="en-US" w:eastAsia="en-US"/>
-        </w:rPr>
-        <w:t>IPython</w:t>
-      </w:r>
-      <w:proofErr w:type="spellEnd"/>
-      <w:r>
-        <w:rPr>
-          <w:lang w:val="en-US" w:eastAsia="en-US"/>
-        </w:rPr>
-        <w:t xml:space="preserve">-Notebook. For general purpose programming, you may choose an IDE (alia, a text editor, such as </w:t>
-      </w:r>
-      <w:proofErr w:type="spellStart"/>
-      <w:r>
-        <w:rPr>
-          <w:lang w:val="en-US" w:eastAsia="en-US"/>
-        </w:rPr>
-        <w:t>Spyder</w:t>
-      </w:r>
-      <w:proofErr w:type="spellEnd"/>
-      <w:r>
-        <w:rPr>
-          <w:lang w:val="en-US" w:eastAsia="en-US"/>
-        </w:rPr>
-        <w:t xml:space="preserve">) to develop your programs. </w:t>
+        <w:t xml:space="preserve">For statistical analysis, the programming should be done via the IPython-Notebook. For general purpose programming, you may choose an IDE (alia, a text editor, such as Spyder) to develop your programs. </w:t>
       </w:r>
     </w:p>
     <w:p>
@@ -250,35 +194,7 @@
           <w:lang w:val="en-US" w:eastAsia="en-US"/>
         </w:rPr>
         <w:lastRenderedPageBreak/>
-        <w:t xml:space="preserve">Note that </w:t>
-      </w:r>
-      <w:proofErr w:type="spellStart"/>
-      <w:r>
-        <w:rPr>
-          <w:lang w:val="en-US" w:eastAsia="en-US"/>
-        </w:rPr>
-        <w:t>IPython</w:t>
-      </w:r>
-      <w:proofErr w:type="spellEnd"/>
-      <w:r>
-        <w:rPr>
-          <w:lang w:val="en-US" w:eastAsia="en-US"/>
-        </w:rPr>
-        <w:t xml:space="preserve"> is an interactive shell for Python, which is 10 times more suitable for statistical analysis. The </w:t>
-      </w:r>
-      <w:proofErr w:type="spellStart"/>
-      <w:r>
-        <w:rPr>
-          <w:lang w:val="en-US" w:eastAsia="en-US"/>
-        </w:rPr>
-        <w:t>IPython</w:t>
-      </w:r>
-      <w:proofErr w:type="spellEnd"/>
-      <w:r>
-        <w:rPr>
-          <w:lang w:val="en-US" w:eastAsia="en-US"/>
-        </w:rPr>
-        <w:t xml:space="preserve"> official documentation is available at </w:t>
+        <w:t xml:space="preserve">Note that IPython is an interactive shell for Python, which is 10 times more suitable for statistical analysis. The IPython official documentation is available at </w:t>
       </w:r>
       <w:hyperlink r:id="rId8" w:history="1">
         <w:r>
@@ -306,21 +222,19 @@
         <w:rPr>
           <w:lang w:val="en-US" w:eastAsia="en-US"/>
         </w:rPr>
-        <w:t xml:space="preserve">To get the </w:t>
+        <w:t>To get the IPython-notebook running on windows, visit the following website to download the free copy of Anaconda</w:t>
       </w:r>
-      <w:proofErr w:type="spellStart"/>
       <w:r>
         <w:rPr>
           <w:lang w:val="en-US" w:eastAsia="en-US"/>
         </w:rPr>
-        <w:t>IPython</w:t>
+        <w:t xml:space="preserve"> (Python 3 Version)</w:t>
       </w:r>
-      <w:proofErr w:type="spellEnd"/>
       <w:r>
         <w:rPr>
           <w:lang w:val="en-US" w:eastAsia="en-US"/>
         </w:rPr>
-        <w:t xml:space="preserve">-notebook running on windows, visit the following website to download the free copy of Anaconda: </w:t>
+        <w:t xml:space="preserve">: </w:t>
       </w:r>
       <w:hyperlink r:id="rId9" w:history="1">
         <w:r>
@@ -335,21 +249,7 @@
         <w:rPr>
           <w:lang w:val="en-US" w:eastAsia="en-US"/>
         </w:rPr>
-        <w:t xml:space="preserve">. Anaconda includes nearly 200 Python packages for data analysis. Each package serves for a distinct function of analysis. Having a copy of Anaconda is similar to having a copy of </w:t>
-      </w:r>
-      <w:proofErr w:type="spellStart"/>
-      <w:r>
-        <w:rPr>
-          <w:lang w:val="en-US" w:eastAsia="en-US"/>
-        </w:rPr>
-        <w:t>Matlab</w:t>
-      </w:r>
-      <w:proofErr w:type="spellEnd"/>
-      <w:r>
-        <w:rPr>
-          <w:lang w:val="en-US" w:eastAsia="en-US"/>
-        </w:rPr>
-        <w:t xml:space="preserve"> plus as many toolboxes as possible.  </w:t>
+        <w:t xml:space="preserve">. Anaconda includes nearly 200 Python packages for data analysis. Each package serves for a distinct function of analysis. Having a copy of Anaconda is similar to having a copy of Matlab plus as many toolboxes as possible.  </w:t>
       </w:r>
     </w:p>
     <w:p>
@@ -363,21 +263,7 @@
         <w:rPr>
           <w:lang w:val="en-US"/>
         </w:rPr>
-        <w:t xml:space="preserve">Launch </w:t>
-      </w:r>
-      <w:proofErr w:type="spellStart"/>
-      <w:r>
-        <w:rPr>
-          <w:lang w:val="en-US"/>
-        </w:rPr>
-        <w:t>IPython</w:t>
-      </w:r>
-      <w:proofErr w:type="spellEnd"/>
-      <w:r>
-        <w:rPr>
-          <w:lang w:val="en-US"/>
-        </w:rPr>
-        <w:t>-Notebook</w:t>
+        <w:t>Launch IPython-Notebook</w:t>
       </w:r>
     </w:p>
     <w:p>
@@ -450,35 +336,7 @@
         <w:rPr>
           <w:lang w:val="en-US" w:eastAsia="en-US"/>
         </w:rPr>
-        <w:t>And then click “</w:t>
-      </w:r>
-      <w:proofErr w:type="spellStart"/>
-      <w:r>
-        <w:rPr>
-          <w:lang w:val="en-US" w:eastAsia="en-US"/>
-        </w:rPr>
-        <w:t>Luanch</w:t>
-      </w:r>
-      <w:proofErr w:type="spellEnd"/>
-      <w:r>
-        <w:rPr>
-          <w:lang w:val="en-US" w:eastAsia="en-US"/>
-        </w:rPr>
-        <w:t xml:space="preserve">” to activate </w:t>
-      </w:r>
-      <w:proofErr w:type="spellStart"/>
-      <w:r>
-        <w:rPr>
-          <w:lang w:val="en-US" w:eastAsia="en-US"/>
-        </w:rPr>
-        <w:t>ipython</w:t>
-      </w:r>
-      <w:proofErr w:type="spellEnd"/>
-      <w:r>
-        <w:rPr>
-          <w:lang w:val="en-US" w:eastAsia="en-US"/>
-        </w:rPr>
-        <w:t xml:space="preserve"> notebook:</w:t>
+        <w:t>And then click “Luanch” to activate ipython notebook:</w:t>
       </w:r>
     </w:p>
     <w:p>
@@ -541,181 +399,11 @@
         </w:rPr>
         <w:t xml:space="preserve">If there are updates available, you can click “Update” to patch new updates. </w:t>
       </w:r>
-    </w:p>
-    <w:p>
-      <w:pPr>
-        <w:pStyle w:val="Heading2"/>
-        <w:rPr>
-          <w:lang w:val="en-US"/>
-        </w:rPr>
-      </w:pPr>
-      <w:r>
-        <w:rPr>
-          <w:lang w:val="en-US"/>
-        </w:rPr>
-        <w:t xml:space="preserve">Launch </w:t>
-      </w:r>
-      <w:proofErr w:type="spellStart"/>
-      <w:r>
-        <w:rPr>
-          <w:lang w:val="en-US"/>
-        </w:rPr>
-        <w:t>IPython</w:t>
-      </w:r>
-      <w:proofErr w:type="spellEnd"/>
-      <w:r>
-        <w:rPr>
-          <w:lang w:val="en-US"/>
-        </w:rPr>
-        <w:t xml:space="preserve"> Notebook on Server</w:t>
-      </w:r>
-    </w:p>
-    <w:p>
-      <w:pPr>
-        <w:rPr>
-          <w:lang w:val="en-US" w:eastAsia="en-US"/>
-        </w:rPr>
-      </w:pPr>
-      <w:r>
-        <w:rPr>
-          <w:lang w:val="en-US" w:eastAsia="en-US"/>
-        </w:rPr>
-        <w:t>I have created a great server for you to code so that you can work on python code projects anywhere from a web browser.</w:t>
-      </w:r>
-    </w:p>
-    <w:p>
-      <w:pPr>
-        <w:rPr>
-          <w:lang w:val="en-US" w:eastAsia="en-US"/>
-        </w:rPr>
-      </w:pPr>
-      <w:r>
-        <w:rPr>
-          <w:lang w:val="en-US" w:eastAsia="en-US"/>
-        </w:rPr>
-        <w:t>To log in the server, type in the following URL into any browser (i.e., Firefox):</w:t>
-      </w:r>
-    </w:p>
-    <w:p>
-      <w:pPr>
-        <w:jc w:val="center"/>
-        <w:rPr>
-          <w:lang w:val="en-US" w:eastAsia="en-US"/>
-        </w:rPr>
-      </w:pPr>
-      <w:hyperlink r:id="rId12" w:history="1">
-        <w:r>
-          <w:rPr>
-            <w:rStyle w:val="Hyperlink"/>
-            <w:lang w:val="en-US" w:eastAsia="en-US"/>
-          </w:rPr>
-          <w:t>https://intechcapital.co</w:t>
-        </w:r>
-        <w:r>
-          <w:rPr>
-            <w:rStyle w:val="Hyperlink"/>
-            <w:lang w:val="en-US" w:eastAsia="en-US"/>
-          </w:rPr>
-          <w:t>m</w:t>
-        </w:r>
-        <w:r>
-          <w:rPr>
-            <w:rStyle w:val="Hyperlink"/>
-            <w:lang w:val="en-US" w:eastAsia="en-US"/>
-          </w:rPr>
-          <w:t>:9999</w:t>
-        </w:r>
-      </w:hyperlink>
-    </w:p>
-    <w:p>
-      <w:pPr>
-        <w:rPr>
-          <w:lang w:val="en-US" w:eastAsia="en-US"/>
-        </w:rPr>
-      </w:pPr>
-      <w:r>
-        <w:rPr>
-          <w:lang w:val="en-US" w:eastAsia="en-US"/>
-        </w:rPr>
-        <w:t xml:space="preserve">And log in with the password: </w:t>
-      </w:r>
-      <w:proofErr w:type="spellStart"/>
-      <w:r>
-        <w:rPr>
-          <w:b/>
-          <w:lang w:val="en-US" w:eastAsia="en-US"/>
-        </w:rPr>
-        <w:t>Opendoor</w:t>
-      </w:r>
-      <w:proofErr w:type="spellEnd"/>
-    </w:p>
-    <w:p>
-      <w:pPr>
-        <w:rPr>
-          <w:lang w:val="en-US" w:eastAsia="en-US"/>
-        </w:rPr>
-      </w:pPr>
-      <w:r>
-        <w:rPr>
-          <w:lang w:val="en-US" w:eastAsia="en-US"/>
-        </w:rPr>
-        <w:t xml:space="preserve">Please note it is https instead of http for encrypted communication. Firefox will prompt you with security risk because the certificate is self-signed. Trust this site by adding the site to an exception and proceed. </w:t>
-      </w:r>
-    </w:p>
-    <w:p>
-      <w:pPr>
-        <w:rPr>
-          <w:lang w:val="en-US" w:eastAsia="en-US"/>
-        </w:rPr>
-      </w:pPr>
-      <w:r>
-        <w:rPr>
-          <w:lang w:val="en-US" w:eastAsia="en-US"/>
-        </w:rPr>
-        <w:t xml:space="preserve">The server has 32-Gb Ram and Server Grade i-7 Quad Core 4.0 </w:t>
-      </w:r>
-      <w:proofErr w:type="spellStart"/>
-      <w:proofErr w:type="gramStart"/>
-      <w:r>
-        <w:rPr>
-          <w:lang w:val="en-US" w:eastAsia="en-US"/>
-        </w:rPr>
-        <w:t>Ghz</w:t>
-      </w:r>
-      <w:proofErr w:type="spellEnd"/>
-      <w:proofErr w:type="gramEnd"/>
-      <w:r>
-        <w:rPr>
-          <w:lang w:val="en-US" w:eastAsia="en-US"/>
-        </w:rPr>
-        <w:t xml:space="preserve"> CPU, running 24/7.</w:t>
-      </w:r>
-    </w:p>
-    <w:p>
-      <w:pPr>
-        <w:rPr>
-          <w:lang w:val="en-US" w:eastAsia="en-US"/>
-        </w:rPr>
-      </w:pPr>
-    </w:p>
-    <w:p>
-      <w:pPr>
-        <w:rPr>
-          <w:lang w:val="en-US" w:eastAsia="en-US"/>
-        </w:rPr>
-      </w:pPr>
-      <w:r>
-        <w:rPr>
-          <w:lang w:val="en-US" w:eastAsia="en-US"/>
-        </w:rPr>
-        <w:lastRenderedPageBreak/>
-        <w:t>The next course will introduce the interface of IPython-notebook.</w:t>
-      </w:r>
       <w:bookmarkStart w:id="0" w:name="_GoBack"/>
       <w:bookmarkEnd w:id="0"/>
     </w:p>
     <w:sectPr>
-      <w:footerReference w:type="default" r:id="rId13"/>
+      <w:footerReference w:type="default" r:id="rId12"/>
       <w:pgSz w:w="11906" w:h="16838"/>
       <w:pgMar w:top="1440" w:right="1440" w:bottom="1440" w:left="1440" w:header="708" w:footer="708" w:gutter="0"/>
       <w:cols w:space="708"/>
@@ -726,7 +414,7 @@
 </file>
 
 <file path=word/endnotes.xml><?xml version="1.0" encoding="utf-8"?>
-<w:endnotes xmlns:wpc="http://schemas.microsoft.com/office/word/2010/wordprocessingCanvas" xmlns:mc="http://schemas.openxmlformats.org/markup-compatibility/2006" xmlns:o="urn:schemas-microsoft-com:office:office" xmlns:r="http://schemas.openxmlformats.org/officeDocument/2006/relationships" xmlns:m="http://schemas.openxmlformats.org/officeDocument/2006/math" xmlns:v="urn:schemas-microsoft-com:vml" xmlns:wp14="http://schemas.microsoft.com/office/word/2010/wordprocessingDrawing" xmlns:wp="http://schemas.openxmlformats.org/drawingml/2006/wordprocessingDrawing" xmlns:w10="urn:schemas-microsoft-com:office:word" xmlns:w="http://schemas.openxmlformats.org/wordprocessingml/2006/main" xmlns:w14="http://schemas.microsoft.com/office/word/2010/wordml" xmlns:w15="http://schemas.microsoft.com/office/word/2012/wordml" xmlns:wpg="http://schemas.microsoft.com/office/word/2010/wordprocessingGroup" xmlns:wpi="http://schemas.microsoft.com/office/word/2010/wordprocessingInk" xmlns:wne="http://schemas.microsoft.com/office/word/2006/wordml" xmlns:wps="http://schemas.microsoft.com/office/word/2010/wordprocessingShape" mc:Ignorable="w14 w15 wp14">
+<w:endnotes xmlns:wpc="http://schemas.microsoft.com/office/word/2010/wordprocessingCanvas" xmlns:cx="http://schemas.microsoft.com/office/drawing/2014/chartex" xmlns:mc="http://schemas.openxmlformats.org/markup-compatibility/2006" xmlns:o="urn:schemas-microsoft-com:office:office" xmlns:r="http://schemas.openxmlformats.org/officeDocument/2006/relationships" xmlns:m="http://schemas.openxmlformats.org/officeDocument/2006/math" xmlns:v="urn:schemas-microsoft-com:vml" xmlns:wp14="http://schemas.microsoft.com/office/word/2010/wordprocessingDrawing" xmlns:wp="http://schemas.openxmlformats.org/drawingml/2006/wordprocessingDrawing" xmlns:w10="urn:schemas-microsoft-com:office:word" xmlns:w="http://schemas.openxmlformats.org/wordprocessingml/2006/main" xmlns:w14="http://schemas.microsoft.com/office/word/2010/wordml" xmlns:w15="http://schemas.microsoft.com/office/word/2012/wordml" xmlns:w16se="http://schemas.microsoft.com/office/word/2015/wordml/symex" xmlns:wpg="http://schemas.microsoft.com/office/word/2010/wordprocessingGroup" xmlns:wpi="http://schemas.microsoft.com/office/word/2010/wordprocessingInk" xmlns:wne="http://schemas.microsoft.com/office/word/2006/wordml" xmlns:wps="http://schemas.microsoft.com/office/word/2010/wordprocessingShape" mc:Ignorable="w14 w15 w16se wp14">
   <w:endnote w:type="separator" w:id="-1">
     <w:p>
       <w:pPr>
@@ -751,7 +439,7 @@
 </file>
 
 <file path=word/footer1.xml><?xml version="1.0" encoding="utf-8"?>
-<w:ftr xmlns:wpc="http://schemas.microsoft.com/office/word/2010/wordprocessingCanvas" xmlns:mc="http://schemas.openxmlformats.org/markup-compatibility/2006" xmlns:o="urn:schemas-microsoft-com:office:office" xmlns:r="http://schemas.openxmlformats.org/officeDocument/2006/relationships" xmlns:m="http://schemas.openxmlformats.org/officeDocument/2006/math" xmlns:v="urn:schemas-microsoft-com:vml" xmlns:wp14="http://schemas.microsoft.com/office/word/2010/wordprocessingDrawing" xmlns:wp="http://schemas.openxmlformats.org/drawingml/2006/wordprocessingDrawing" xmlns:w10="urn:schemas-microsoft-com:office:word" xmlns:w="http://schemas.openxmlformats.org/wordprocessingml/2006/main" xmlns:w14="http://schemas.microsoft.com/office/word/2010/wordml" xmlns:w15="http://schemas.microsoft.com/office/word/2012/wordml" xmlns:wpg="http://schemas.microsoft.com/office/word/2010/wordprocessingGroup" xmlns:wpi="http://schemas.microsoft.com/office/word/2010/wordprocessingInk" xmlns:wne="http://schemas.microsoft.com/office/word/2006/wordml" xmlns:wps="http://schemas.microsoft.com/office/word/2010/wordprocessingShape" mc:Ignorable="w14 w15 wp14">
+<w:ftr xmlns:wpc="http://schemas.microsoft.com/office/word/2010/wordprocessingCanvas" xmlns:cx="http://schemas.microsoft.com/office/drawing/2014/chartex" xmlns:mc="http://schemas.openxmlformats.org/markup-compatibility/2006" xmlns:o="urn:schemas-microsoft-com:office:office" xmlns:r="http://schemas.openxmlformats.org/officeDocument/2006/relationships" xmlns:m="http://schemas.openxmlformats.org/officeDocument/2006/math" xmlns:v="urn:schemas-microsoft-com:vml" xmlns:wp14="http://schemas.microsoft.com/office/word/2010/wordprocessingDrawing" xmlns:wp="http://schemas.openxmlformats.org/drawingml/2006/wordprocessingDrawing" xmlns:w10="urn:schemas-microsoft-com:office:word" xmlns:w="http://schemas.openxmlformats.org/wordprocessingml/2006/main" xmlns:w14="http://schemas.microsoft.com/office/word/2010/wordml" xmlns:w15="http://schemas.microsoft.com/office/word/2012/wordml" xmlns:w16se="http://schemas.microsoft.com/office/word/2015/wordml/symex" xmlns:wpg="http://schemas.microsoft.com/office/word/2010/wordprocessingGroup" xmlns:wpi="http://schemas.microsoft.com/office/word/2010/wordprocessingInk" xmlns:wne="http://schemas.microsoft.com/office/word/2006/wordml" xmlns:wps="http://schemas.microsoft.com/office/word/2010/wordprocessingShape" mc:Ignorable="w14 w15 w16se wp14">
   <w:sdt>
     <w:sdtPr>
       <w:id w:val="972334664"/>
@@ -784,7 +472,7 @@
           <w:rPr>
             <w:noProof/>
           </w:rPr>
-          <w:t>4</w:t>
+          <w:t>3</w:t>
         </w:r>
         <w:r>
           <w:rPr>
@@ -804,7 +492,7 @@
 </file>
 
 <file path=word/footnotes.xml><?xml version="1.0" encoding="utf-8"?>
-<w:footnotes xmlns:wpc="http://schemas.microsoft.com/office/word/2010/wordprocessingCanvas" xmlns:mc="http://schemas.openxmlformats.org/markup-compatibility/2006" xmlns:o="urn:schemas-microsoft-com:office:office" xmlns:r="http://schemas.openxmlformats.org/officeDocument/2006/relationships" xmlns:m="http://schemas.openxmlformats.org/officeDocument/2006/math" xmlns:v="urn:schemas-microsoft-com:vml" xmlns:wp14="http://schemas.microsoft.com/office/word/2010/wordprocessingDrawing" xmlns:wp="http://schemas.openxmlformats.org/drawingml/2006/wordprocessingDrawing" xmlns:w10="urn:schemas-microsoft-com:office:word" xmlns:w="http://schemas.openxmlformats.org/wordprocessingml/2006/main" xmlns:w14="http://schemas.microsoft.com/office/word/2010/wordml" xmlns:w15="http://schemas.microsoft.com/office/word/2012/wordml" xmlns:wpg="http://schemas.microsoft.com/office/word/2010/wordprocessingGroup" xmlns:wpi="http://schemas.microsoft.com/office/word/2010/wordprocessingInk" xmlns:wne="http://schemas.microsoft.com/office/word/2006/wordml" xmlns:wps="http://schemas.microsoft.com/office/word/2010/wordprocessingShape" mc:Ignorable="w14 w15 wp14">
+<w:footnotes xmlns:wpc="http://schemas.microsoft.com/office/word/2010/wordprocessingCanvas" xmlns:cx="http://schemas.microsoft.com/office/drawing/2014/chartex" xmlns:mc="http://schemas.openxmlformats.org/markup-compatibility/2006" xmlns:o="urn:schemas-microsoft-com:office:office" xmlns:r="http://schemas.openxmlformats.org/officeDocument/2006/relationships" xmlns:m="http://schemas.openxmlformats.org/officeDocument/2006/math" xmlns:v="urn:schemas-microsoft-com:vml" xmlns:wp14="http://schemas.microsoft.com/office/word/2010/wordprocessingDrawing" xmlns:wp="http://schemas.openxmlformats.org/drawingml/2006/wordprocessingDrawing" xmlns:w10="urn:schemas-microsoft-com:office:word" xmlns:w="http://schemas.openxmlformats.org/wordprocessingml/2006/main" xmlns:w14="http://schemas.microsoft.com/office/word/2010/wordml" xmlns:w15="http://schemas.microsoft.com/office/word/2012/wordml" xmlns:w16se="http://schemas.microsoft.com/office/word/2015/wordml/symex" xmlns:wpg="http://schemas.microsoft.com/office/word/2010/wordprocessingGroup" xmlns:wpi="http://schemas.microsoft.com/office/word/2010/wordprocessingInk" xmlns:wne="http://schemas.microsoft.com/office/word/2006/wordml" xmlns:wps="http://schemas.microsoft.com/office/word/2010/wordprocessingShape" mc:Ignorable="w14 w15 w16se wp14">
   <w:footnote w:type="separator" w:id="-1">
     <w:p>
       <w:pPr>
@@ -829,8 +517,8 @@
 </file>
 
 <file path=word/numbering.xml><?xml version="1.0" encoding="utf-8"?>
-<w:numbering xmlns:wpc="http://schemas.microsoft.com/office/word/2010/wordprocessingCanvas" xmlns:mc="http://schemas.openxmlformats.org/markup-compatibility/2006" xmlns:o="urn:schemas-microsoft-com:office:office" xmlns:r="http://schemas.openxmlformats.org/officeDocument/2006/relationships" xmlns:m="http://schemas.openxmlformats.org/officeDocument/2006/math" xmlns:v="urn:schemas-microsoft-com:vml" xmlns:wp14="http://schemas.microsoft.com/office/word/2010/wordprocessingDrawing" xmlns:wp="http://schemas.openxmlformats.org/drawingml/2006/wordprocessingDrawing" xmlns:w10="urn:schemas-microsoft-com:office:word" xmlns:w="http://schemas.openxmlformats.org/wordprocessingml/2006/main" xmlns:w14="http://schemas.microsoft.com/office/word/2010/wordml" xmlns:w15="http://schemas.microsoft.com/office/word/2012/wordml" xmlns:wpg="http://schemas.microsoft.com/office/word/2010/wordprocessingGroup" xmlns:wpi="http://schemas.microsoft.com/office/word/2010/wordprocessingInk" xmlns:wne="http://schemas.microsoft.com/office/word/2006/wordml" xmlns:wps="http://schemas.microsoft.com/office/word/2010/wordprocessingShape" mc:Ignorable="w14 w15 wp14">
-  <w:abstractNum w:abstractNumId="0">
+<w:numbering xmlns:wpc="http://schemas.microsoft.com/office/word/2010/wordprocessingCanvas" xmlns:cx="http://schemas.microsoft.com/office/drawing/2014/chartex" xmlns:mc="http://schemas.openxmlformats.org/markup-compatibility/2006" xmlns:o="urn:schemas-microsoft-com:office:office" xmlns:r="http://schemas.openxmlformats.org/officeDocument/2006/relationships" xmlns:m="http://schemas.openxmlformats.org/officeDocument/2006/math" xmlns:v="urn:schemas-microsoft-com:vml" xmlns:wp14="http://schemas.microsoft.com/office/word/2010/wordprocessingDrawing" xmlns:wp="http://schemas.openxmlformats.org/drawingml/2006/wordprocessingDrawing" xmlns:w10="urn:schemas-microsoft-com:office:word" xmlns:w="http://schemas.openxmlformats.org/wordprocessingml/2006/main" xmlns:w14="http://schemas.microsoft.com/office/word/2010/wordml" xmlns:w15="http://schemas.microsoft.com/office/word/2012/wordml" xmlns:w16se="http://schemas.microsoft.com/office/word/2015/wordml/symex" xmlns:wpg="http://schemas.microsoft.com/office/word/2010/wordprocessingGroup" xmlns:wpi="http://schemas.microsoft.com/office/word/2010/wordprocessingInk" xmlns:wne="http://schemas.microsoft.com/office/word/2006/wordml" xmlns:wps="http://schemas.microsoft.com/office/word/2010/wordprocessingShape" mc:Ignorable="w14 w15 w16se wp14">
+  <w:abstractNum w:abstractNumId="0" w15:restartNumberingAfterBreak="0">
     <w:nsid w:val="FFFFFF88"/>
     <w:multiLevelType w:val="singleLevel"/>
     <w:tmpl w:val="5FB65328"/>
@@ -847,7 +535,7 @@
       </w:pPr>
     </w:lvl>
   </w:abstractNum>
-  <w:abstractNum w:abstractNumId="1">
+  <w:abstractNum w:abstractNumId="1" w15:restartNumberingAfterBreak="0">
     <w:nsid w:val="FFFFFF89"/>
     <w:multiLevelType w:val="singleLevel"/>
     <w:tmpl w:val="DAF6D0FC"/>
@@ -867,7 +555,7 @@
       </w:rPr>
     </w:lvl>
   </w:abstractNum>
-  <w:abstractNum w:abstractNumId="2">
+  <w:abstractNum w:abstractNumId="2" w15:restartNumberingAfterBreak="0">
     <w:nsid w:val="011B08F2"/>
     <w:multiLevelType w:val="hybridMultilevel"/>
     <w:tmpl w:val="C10EC988"/>
@@ -953,7 +641,7 @@
       </w:pPr>
     </w:lvl>
   </w:abstractNum>
-  <w:abstractNum w:abstractNumId="3">
+  <w:abstractNum w:abstractNumId="3" w15:restartNumberingAfterBreak="0">
     <w:nsid w:val="01C3502C"/>
     <w:multiLevelType w:val="hybridMultilevel"/>
     <w:tmpl w:val="C0ECB524"/>
@@ -1066,7 +754,7 @@
       </w:rPr>
     </w:lvl>
   </w:abstractNum>
-  <w:abstractNum w:abstractNumId="4">
+  <w:abstractNum w:abstractNumId="4" w15:restartNumberingAfterBreak="0">
     <w:nsid w:val="06F065FD"/>
     <w:multiLevelType w:val="hybridMultilevel"/>
     <w:tmpl w:val="CCE27018"/>
@@ -1179,7 +867,7 @@
       </w:rPr>
     </w:lvl>
   </w:abstractNum>
-  <w:abstractNum w:abstractNumId="5">
+  <w:abstractNum w:abstractNumId="5" w15:restartNumberingAfterBreak="0">
     <w:nsid w:val="18F34F50"/>
     <w:multiLevelType w:val="multilevel"/>
     <w:tmpl w:val="1A9C53EE"/>
@@ -1346,7 +1034,7 @@
       </w:rPr>
     </w:lvl>
   </w:abstractNum>
-  <w:abstractNum w:abstractNumId="6">
+  <w:abstractNum w:abstractNumId="6" w15:restartNumberingAfterBreak="0">
     <w:nsid w:val="1B1C2B67"/>
     <w:multiLevelType w:val="hybridMultilevel"/>
     <w:tmpl w:val="8C08909E"/>
@@ -1459,7 +1147,7 @@
       </w:rPr>
     </w:lvl>
   </w:abstractNum>
-  <w:abstractNum w:abstractNumId="7">
+  <w:abstractNum w:abstractNumId="7" w15:restartNumberingAfterBreak="0">
     <w:nsid w:val="1B387A6F"/>
     <w:multiLevelType w:val="hybridMultilevel"/>
     <w:tmpl w:val="24E2687E"/>
@@ -1572,7 +1260,7 @@
       </w:rPr>
     </w:lvl>
   </w:abstractNum>
-  <w:abstractNum w:abstractNumId="8">
+  <w:abstractNum w:abstractNumId="8" w15:restartNumberingAfterBreak="0">
     <w:nsid w:val="1BB47B30"/>
     <w:multiLevelType w:val="hybridMultilevel"/>
     <w:tmpl w:val="670E0822"/>
@@ -1685,7 +1373,7 @@
       </w:rPr>
     </w:lvl>
   </w:abstractNum>
-  <w:abstractNum w:abstractNumId="9">
+  <w:abstractNum w:abstractNumId="9" w15:restartNumberingAfterBreak="0">
     <w:nsid w:val="1D823CA8"/>
     <w:multiLevelType w:val="singleLevel"/>
     <w:tmpl w:val="3C305B3C"/>
@@ -1703,7 +1391,7 @@
       </w:pPr>
     </w:lvl>
   </w:abstractNum>
-  <w:abstractNum w:abstractNumId="10">
+  <w:abstractNum w:abstractNumId="10" w15:restartNumberingAfterBreak="0">
     <w:nsid w:val="1DD8126A"/>
     <w:multiLevelType w:val="hybridMultilevel"/>
     <w:tmpl w:val="45682EB6"/>
@@ -1816,7 +1504,7 @@
       </w:rPr>
     </w:lvl>
   </w:abstractNum>
-  <w:abstractNum w:abstractNumId="11">
+  <w:abstractNum w:abstractNumId="11" w15:restartNumberingAfterBreak="0">
     <w:nsid w:val="252955DB"/>
     <w:multiLevelType w:val="multilevel"/>
     <w:tmpl w:val="493628E6"/>
@@ -1935,7 +1623,7 @@
       </w:pPr>
     </w:lvl>
   </w:abstractNum>
-  <w:abstractNum w:abstractNumId="12">
+  <w:abstractNum w:abstractNumId="12" w15:restartNumberingAfterBreak="0">
     <w:nsid w:val="26C75ABE"/>
     <w:multiLevelType w:val="hybridMultilevel"/>
     <w:tmpl w:val="C57A4AB6"/>
@@ -2048,7 +1736,7 @@
       </w:rPr>
     </w:lvl>
   </w:abstractNum>
-  <w:abstractNum w:abstractNumId="13">
+  <w:abstractNum w:abstractNumId="13" w15:restartNumberingAfterBreak="0">
     <w:nsid w:val="283B2143"/>
     <w:multiLevelType w:val="hybridMultilevel"/>
     <w:tmpl w:val="796A4EB0"/>
@@ -2161,7 +1849,7 @@
       </w:rPr>
     </w:lvl>
   </w:abstractNum>
-  <w:abstractNum w:abstractNumId="14">
+  <w:abstractNum w:abstractNumId="14" w15:restartNumberingAfterBreak="0">
     <w:nsid w:val="2E0C34E6"/>
     <w:multiLevelType w:val="hybridMultilevel"/>
     <w:tmpl w:val="47F29E24"/>
@@ -2274,7 +1962,7 @@
       </w:rPr>
     </w:lvl>
   </w:abstractNum>
-  <w:abstractNum w:abstractNumId="15">
+  <w:abstractNum w:abstractNumId="15" w15:restartNumberingAfterBreak="0">
     <w:nsid w:val="31B52D26"/>
     <w:multiLevelType w:val="multilevel"/>
     <w:tmpl w:val="D6DA2234"/>
@@ -2425,7 +2113,7 @@
       </w:rPr>
     </w:lvl>
   </w:abstractNum>
-  <w:abstractNum w:abstractNumId="16">
+  <w:abstractNum w:abstractNumId="16" w15:restartNumberingAfterBreak="0">
     <w:nsid w:val="33B85A9A"/>
     <w:multiLevelType w:val="hybridMultilevel"/>
     <w:tmpl w:val="21FAFA26"/>
@@ -2538,7 +2226,7 @@
       </w:rPr>
     </w:lvl>
   </w:abstractNum>
-  <w:abstractNum w:abstractNumId="17">
+  <w:abstractNum w:abstractNumId="17" w15:restartNumberingAfterBreak="0">
     <w:nsid w:val="34101A04"/>
     <w:multiLevelType w:val="hybridMultilevel"/>
     <w:tmpl w:val="7B306972"/>
@@ -2651,7 +2339,7 @@
       </w:rPr>
     </w:lvl>
   </w:abstractNum>
-  <w:abstractNum w:abstractNumId="18">
+  <w:abstractNum w:abstractNumId="18" w15:restartNumberingAfterBreak="0">
     <w:nsid w:val="3AC55258"/>
     <w:multiLevelType w:val="singleLevel"/>
     <w:tmpl w:val="4C282C46"/>
@@ -2672,7 +2360,7 @@
       </w:rPr>
     </w:lvl>
   </w:abstractNum>
-  <w:abstractNum w:abstractNumId="19">
+  <w:abstractNum w:abstractNumId="19" w15:restartNumberingAfterBreak="0">
     <w:nsid w:val="43F67049"/>
     <w:multiLevelType w:val="hybridMultilevel"/>
     <w:tmpl w:val="101A2CCC"/>
@@ -2765,7 +2453,7 @@
       </w:pPr>
     </w:lvl>
   </w:abstractNum>
-  <w:abstractNum w:abstractNumId="20">
+  <w:abstractNum w:abstractNumId="20" w15:restartNumberingAfterBreak="0">
     <w:nsid w:val="4FF952BA"/>
     <w:multiLevelType w:val="hybridMultilevel"/>
     <w:tmpl w:val="26F0235C"/>
@@ -2878,7 +2566,7 @@
       </w:rPr>
     </w:lvl>
   </w:abstractNum>
-  <w:abstractNum w:abstractNumId="21">
+  <w:abstractNum w:abstractNumId="21" w15:restartNumberingAfterBreak="0">
     <w:nsid w:val="59A97358"/>
     <w:multiLevelType w:val="hybridMultilevel"/>
     <w:tmpl w:val="0728CE28"/>
@@ -2991,7 +2679,7 @@
       </w:rPr>
     </w:lvl>
   </w:abstractNum>
-  <w:abstractNum w:abstractNumId="22">
+  <w:abstractNum w:abstractNumId="22" w15:restartNumberingAfterBreak="0">
     <w:nsid w:val="59C52090"/>
     <w:multiLevelType w:val="hybridMultilevel"/>
     <w:tmpl w:val="D2886638"/>
@@ -3104,7 +2792,7 @@
       </w:rPr>
     </w:lvl>
   </w:abstractNum>
-  <w:abstractNum w:abstractNumId="23">
+  <w:abstractNum w:abstractNumId="23" w15:restartNumberingAfterBreak="0">
     <w:nsid w:val="5DD33B41"/>
     <w:multiLevelType w:val="hybridMultilevel"/>
     <w:tmpl w:val="DED8C7B6"/>
@@ -3217,7 +2905,7 @@
       </w:rPr>
     </w:lvl>
   </w:abstractNum>
-  <w:abstractNum w:abstractNumId="24">
+  <w:abstractNum w:abstractNumId="24" w15:restartNumberingAfterBreak="0">
     <w:nsid w:val="63532BD0"/>
     <w:multiLevelType w:val="hybridMultilevel"/>
     <w:tmpl w:val="000ABF24"/>
@@ -3330,7 +3018,7 @@
       </w:rPr>
     </w:lvl>
   </w:abstractNum>
-  <w:abstractNum w:abstractNumId="25">
+  <w:abstractNum w:abstractNumId="25" w15:restartNumberingAfterBreak="0">
     <w:nsid w:val="71412BEE"/>
     <w:multiLevelType w:val="hybridMultilevel"/>
     <w:tmpl w:val="19B81EB2"/>
@@ -3564,7 +3252,7 @@
 </file>
 
 <file path=word/styles.xml><?xml version="1.0" encoding="utf-8"?>
-<w:styles xmlns:mc="http://schemas.openxmlformats.org/markup-compatibility/2006" xmlns:r="http://schemas.openxmlformats.org/officeDocument/2006/relationships" xmlns:w="http://schemas.openxmlformats.org/wordprocessingml/2006/main" xmlns:w14="http://schemas.microsoft.com/office/word/2010/wordml" xmlns:w15="http://schemas.microsoft.com/office/word/2012/wordml" mc:Ignorable="w14 w15">
+<w:styles xmlns:mc="http://schemas.openxmlformats.org/markup-compatibility/2006" xmlns:r="http://schemas.openxmlformats.org/officeDocument/2006/relationships" xmlns:w="http://schemas.openxmlformats.org/wordprocessingml/2006/main" xmlns:w14="http://schemas.microsoft.com/office/word/2010/wordml" xmlns:w15="http://schemas.microsoft.com/office/word/2012/wordml" xmlns:w16se="http://schemas.microsoft.com/office/word/2015/wordml/symex" mc:Ignorable="w14 w15 w16se">
   <w:docDefaults>
     <w:rPrDefault>
       <w:rPr>
@@ -5966,7 +5654,7 @@
 </file>
 
 <file path=customXml/itemProps1.xml><?xml version="1.0" encoding="utf-8"?>
-<ds:datastoreItem xmlns:ds="http://schemas.openxmlformats.org/officeDocument/2006/customXml" ds:itemID="{CF876602-D3F8-40AD-9476-B9DFBCF3F9CF}">
+<ds:datastoreItem xmlns:ds="http://schemas.openxmlformats.org/officeDocument/2006/customXml" ds:itemID="{7241AB84-91AF-4800-AC3F-B48E97ED38E1}">
   <ds:schemaRefs>
     <ds:schemaRef ds:uri="http://schemas.openxmlformats.org/officeDocument/2006/bibliography"/>
   </ds:schemaRefs>

</xml_diff>